<commit_message>
Update 1. Lampiran 13 Form Perbaikan.docx
</commit_message>
<xml_diff>
--- a/Template/6. Pasca Sidak/1. Lampiran 13 Form Perbaikan.docx
+++ b/Template/6. Pasca Sidak/1. Lampiran 13 Form Perbaikan.docx
@@ -772,7 +772,23 @@
                 <w:sz w:val="24"/>
                 <w:szCs w:val="24"/>
               </w:rPr>
-              <w:t>{{dkp_nama}}</w:t>
+              <w:t>{{d</w:t>
+            </w:r>
+            <w:r>
+              <w:rPr>
+                <w:color w:val="000000"/>
+                <w:sz w:val="24"/>
+                <w:szCs w:val="24"/>
+              </w:rPr>
+              <w:t>a</w:t>
+            </w:r>
+            <w:r>
+              <w:rPr>
+                <w:color w:val="000000"/>
+                <w:sz w:val="24"/>
+                <w:szCs w:val="24"/>
+              </w:rPr>
+              <w:t>p_nama}}</w:t>
             </w:r>
           </w:p>
         </w:tc>
@@ -1820,7 +1836,7 @@
         </mc:Choice>
         <mc:Fallback>
           <w:pict>
-            <v:line w14:anchorId="04E9D4E4" id="Straight Connector 3" o:spid="_x0000_s1026" style="position:absolute;z-index:251659264;visibility:visible;mso-wrap-style:square;mso-wrap-distance-left:9pt;mso-wrap-distance-top:0;mso-wrap-distance-right:9pt;mso-wrap-distance-bottom:0;mso-position-horizontal:absolute;mso-position-horizontal-relative:text;mso-position-vertical:absolute;mso-position-vertical-relative:text" from="-.15pt,3.3pt" to="522pt,3.3pt" o:gfxdata="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" strokecolor="black [3040]" strokeweight="2.25pt"/>
+            <v:line w14:anchorId="097C9473" id="Straight Connector 3" o:spid="_x0000_s1026" style="position:absolute;z-index:251659264;visibility:visible;mso-wrap-style:square;mso-wrap-distance-left:9pt;mso-wrap-distance-top:0;mso-wrap-distance-right:9pt;mso-wrap-distance-bottom:0;mso-position-horizontal:absolute;mso-position-horizontal-relative:text;mso-position-vertical:absolute;mso-position-vertical-relative:text" from="-.15pt,3.3pt" to="522pt,3.3pt" o:gfxdata="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" strokecolor="black [3040]" strokeweight="2.25pt"/>
           </w:pict>
         </mc:Fallback>
       </mc:AlternateContent>

</xml_diff>